<commit_message>
Adding Fix Attributes tool
Adding check & tool for fixing attributes, also lots of updated documentation
</commit_message>
<xml_diff>
--- a/Doc/AdjustmentTools.docx
+++ b/Doc/AdjustmentTools.docx
@@ -43,6 +43,17 @@
         <w:rPr>
           <w:i/>
         </w:rPr>
+        <w:t>Fix Attributes</w:t>
+      </w:r>
+      <w:r>
+        <w:t>: Based on attribute issues that exist in FieldValuesCheckResults, this tool edits character issues in data. It fixes spelled out NULL and various special characters that cause issues with geospatial call routing.</w:t>
+      </w:r>
+    </w:p>
+    <w:p>
+      <w:r>
+        <w:rPr>
+          <w:i/>
+        </w:rPr>
         <w:t>Fix Domain Case</w:t>
       </w:r>
       <w:r>
@@ -112,8 +123,6 @@
       <w:r>
         <w:t>: If a county’s KSPID includes dashes or dots, this tool with automatically remove those characters so the KSPID is the required 19 digits.</w:t>
       </w:r>
-      <w:bookmarkStart w:id="0" w:name="_GoBack"/>
-      <w:bookmarkEnd w:id="0"/>
     </w:p>
     <w:p>
       <w:r>
@@ -147,10 +156,10 @@
     </w:p>
     <w:p>
       <w:r>
-        <w:t xml:space="preserve">Running </w:t>
-      </w:r>
-      <w:r>
-        <w:t>Fix Domain Case</w:t>
+        <w:t xml:space="preserve">Running Fix </w:t>
+      </w:r>
+      <w:r>
+        <w:t>Attributes</w:t>
       </w:r>
       <w:r>
         <w:t>:</w:t>
@@ -165,7 +174,13 @@
         </w:numPr>
       </w:pPr>
       <w:r>
-        <w:t>First, run “Validation Tools” &gt; “9 Optional Check All Required” to make sure all domains of all feature classes are examined and all issues are recorded in FieldValuesCheckResults.</w:t>
+        <w:t xml:space="preserve">First, run “Validation Tools” &gt; “9 Optional Check All Required” to make sure all </w:t>
+      </w:r>
+      <w:r>
+        <w:t xml:space="preserve">address field components of address points and road centerlines </w:t>
+      </w:r>
+      <w:r>
+        <w:t>are examined and all issues are recorded in FieldValuesCheckResults.</w:t>
       </w:r>
     </w:p>
     <w:p>
@@ -177,7 +192,13 @@
         </w:numPr>
       </w:pPr>
       <w:r>
-        <w:t>Open “Adjustment Tools” &gt; “Fix Domain Case” and identify the parameters for the NG911 geodatabase and the folder containing domains files.</w:t>
+        <w:t xml:space="preserve">Open “Adjustment Tools” &gt; “Fix </w:t>
+      </w:r>
+      <w:r>
+        <w:t>Attributes</w:t>
+      </w:r>
+      <w:r>
+        <w:t>” and identify the parameters for the NG911 geodatabase and the folder containing domains files.</w:t>
       </w:r>
     </w:p>
     <w:p>
@@ -206,6 +227,66 @@
     </w:p>
     <w:p>
       <w:r>
+        <w:t xml:space="preserve">Running </w:t>
+      </w:r>
+      <w:r>
+        <w:t>Fix Domain Case</w:t>
+      </w:r>
+      <w:r>
+        <w:t>:</w:t>
+      </w:r>
+    </w:p>
+    <w:p>
+      <w:pPr>
+        <w:pStyle w:val="ListParagraph"/>
+        <w:numPr>
+          <w:ilvl w:val="0"/>
+          <w:numId w:val="4"/>
+        </w:numPr>
+      </w:pPr>
+      <w:r>
+        <w:t>First, run “Validation Tools” &gt; “9 Optional Check All Required” to make sure all domains of all feature classes are examined and all issues are recorded in FieldValuesCheckResults.</w:t>
+      </w:r>
+    </w:p>
+    <w:p>
+      <w:pPr>
+        <w:pStyle w:val="ListParagraph"/>
+        <w:numPr>
+          <w:ilvl w:val="0"/>
+          <w:numId w:val="4"/>
+        </w:numPr>
+      </w:pPr>
+      <w:r>
+        <w:t>Open “Adjustment Tools” &gt; “Fix Domain Case” and identify the parameters for the NG911 geodatabase and the folder containing domains files.</w:t>
+      </w:r>
+    </w:p>
+    <w:p>
+      <w:pPr>
+        <w:pStyle w:val="ListParagraph"/>
+        <w:numPr>
+          <w:ilvl w:val="0"/>
+          <w:numId w:val="4"/>
+        </w:numPr>
+      </w:pPr>
+      <w:r>
+        <w:t>Run the tool.</w:t>
+      </w:r>
+    </w:p>
+    <w:p>
+      <w:pPr>
+        <w:pStyle w:val="ListParagraph"/>
+        <w:numPr>
+          <w:ilvl w:val="0"/>
+          <w:numId w:val="4"/>
+        </w:numPr>
+      </w:pPr>
+      <w:r>
+        <w:lastRenderedPageBreak/>
+        <w:t>Run “Validation Tools” &gt; “9 Optional Check All Required” again. See the difference of results in FieldValuesCheckResults.</w:t>
+      </w:r>
+    </w:p>
+    <w:p>
+      <w:r>
         <w:t>Running Fix Duplicate ESB IDs:</w:t>
       </w:r>
     </w:p>
@@ -306,7 +387,6 @@
     </w:p>
     <w:p>
       <w:r>
-        <w:lastRenderedPageBreak/>
         <w:t>The adjustment tools require:</w:t>
       </w:r>
     </w:p>
@@ -351,7 +431,15 @@
           <w:rPr>
             <w:rStyle w:val="Hyperlink"/>
           </w:rPr>
-          <w:t>Kristen@kgs.ku.edu</w:t>
+          <w:t>Kristen</w:t>
+        </w:r>
+        <w:bookmarkStart w:id="0" w:name="_GoBack"/>
+        <w:bookmarkEnd w:id="0"/>
+        <w:r>
+          <w:rPr>
+            <w:rStyle w:val="Hyperlink"/>
+          </w:rPr>
+          <w:t>.kgs@ku.edu</w:t>
         </w:r>
       </w:hyperlink>
       <w:r>

</xml_diff>